<commit_message>
NEW : estructura inicial parte front de la aplicacion de clasificacion y traduccion (folder = Web app)
</commit_message>
<xml_diff>
--- a/Docs/Plan de trabajo.docx
+++ b/Docs/Plan de trabajo.docx
@@ -4,6 +4,9 @@
   <w:body>
     <w:p>
       <w:r>
+        <w:rPr>
+          <w:noProof/>
+        </w:rPr>
         <w:drawing>
           <wp:inline distT="0" distB="0" distL="0" distR="0" wp14:anchorId="1C8C8FFB" wp14:editId="56984C6B">
             <wp:extent cx="3448531" cy="2705478"/>
@@ -836,7 +839,13 @@
         <w:t>Explore Azure AI Custom Vision's classification capabilities.</w:t>
       </w:r>
     </w:p>
-    <w:p/>
+    <w:p>
+      <w:pPr>
+        <w:rPr>
+          <w:lang w:val="en-US"/>
+        </w:rPr>
+      </w:pPr>
+    </w:p>
     <w:p>
       <w:r>
         <w:rPr>
@@ -946,6 +955,452 @@
           </wp:inline>
         </w:drawing>
       </w:r>
+    </w:p>
+    <w:p>
+      <w:r>
+        <w:lastRenderedPageBreak/>
+        <w:t>PATOS - 500 / 100 - 3</w:t>
+      </w:r>
+    </w:p>
+    <w:p>
+      <w:r>
+        <w:t>AGILAS - 700 / 100 - 3</w:t>
+      </w:r>
+    </w:p>
+    <w:p>
+      <w:r>
+        <w:t xml:space="preserve">MARIPOSAS - 1800 / 100 - 3 </w:t>
+      </w:r>
+    </w:p>
+    <w:p>
+      <w:r>
+        <w:t>PERROS - 1600 / 100 - 3</w:t>
+      </w:r>
+    </w:p>
+    <w:p>
+      <w:r>
+        <w:t>GATOS - 5000 / 100 - 3</w:t>
+      </w:r>
+    </w:p>
+    <w:p>
+      <w:r>
+        <w:t>PERSONAS - 103 / 100 - 3</w:t>
+      </w:r>
+    </w:p>
+    <w:p>
+      <w:r>
+        <w:t xml:space="preserve">ROBOTS - 106 / 100 </w:t>
+      </w:r>
+      <w:r>
+        <w:t>–</w:t>
+      </w:r>
+      <w:r>
+        <w:t xml:space="preserve"> 3</w:t>
+      </w:r>
+    </w:p>
+    <w:p/>
+    <w:p>
+      <w:hyperlink r:id="rId10" w:history="1">
+        <w:r>
+          <w:rPr>
+            <w:rStyle w:val="Hipervnculo"/>
+            <w:lang w:val="en-US"/>
+          </w:rPr>
+          <w:t>Find Open Datasets and Machine Learning Projects | Kaggle</w:t>
+        </w:r>
+      </w:hyperlink>
+    </w:p>
+    <w:p>
+      <w:pPr>
+        <w:rPr>
+          <w:lang w:val="en-US"/>
+        </w:rPr>
+      </w:pPr>
+    </w:p>
+    <w:p>
+      <w:r>
+        <w:t>Grupo de recursos: SENASOFT</w:t>
+      </w:r>
+    </w:p>
+    <w:p>
+      <w:r>
+        <w:t xml:space="preserve">Recurso: </w:t>
+      </w:r>
+      <w:proofErr w:type="spellStart"/>
+      <w:r>
+        <w:t>demoClasificacionYTraduccion</w:t>
+      </w:r>
+      <w:proofErr w:type="spellEnd"/>
+    </w:p>
+    <w:p>
+      <w:r>
+        <w:t xml:space="preserve">Nombre proyecto </w:t>
+      </w:r>
+      <w:proofErr w:type="spellStart"/>
+      <w:r>
+        <w:t>computer</w:t>
+      </w:r>
+      <w:proofErr w:type="spellEnd"/>
+      <w:r>
+        <w:t xml:space="preserve"> visión: </w:t>
+      </w:r>
+      <w:proofErr w:type="spellStart"/>
+      <w:r>
+        <w:t>clasificaciónImagenes</w:t>
+      </w:r>
+      <w:proofErr w:type="spellEnd"/>
+    </w:p>
+    <w:p>
+      <w:proofErr w:type="spellStart"/>
+      <w:r>
+        <w:t>Descripcion</w:t>
+      </w:r>
+      <w:proofErr w:type="spellEnd"/>
+      <w:r>
+        <w:t xml:space="preserve">: </w:t>
+      </w:r>
+      <w:r>
+        <w:t xml:space="preserve">Proyecto para clasificar </w:t>
+      </w:r>
+      <w:proofErr w:type="spellStart"/>
+      <w:r>
+        <w:t>imagenes</w:t>
+      </w:r>
+      <w:proofErr w:type="spellEnd"/>
+      <w:r>
+        <w:t xml:space="preserve"> </w:t>
+      </w:r>
+      <w:proofErr w:type="spellStart"/>
+      <w:r>
+        <w:t>comprendiddas</w:t>
+      </w:r>
+      <w:proofErr w:type="spellEnd"/>
+      <w:r>
+        <w:t xml:space="preserve"> en la </w:t>
+      </w:r>
+      <w:proofErr w:type="spellStart"/>
+      <w:r>
+        <w:t>categorias</w:t>
+      </w:r>
+      <w:proofErr w:type="spellEnd"/>
+      <w:r>
+        <w:t xml:space="preserve"> de animales y personas y </w:t>
+      </w:r>
+      <w:proofErr w:type="spellStart"/>
+      <w:r>
+        <w:t>bots</w:t>
+      </w:r>
+      <w:proofErr w:type="spellEnd"/>
+    </w:p>
+    <w:p/>
+    <w:p>
+      <w:r>
+        <w:drawing>
+          <wp:inline distT="0" distB="0" distL="0" distR="0" wp14:anchorId="451175E7" wp14:editId="1B6FE520">
+            <wp:extent cx="6858000" cy="3855720"/>
+            <wp:effectExtent l="0" t="0" r="0" b="0"/>
+            <wp:docPr id="1" name="Imagen 1"/>
+            <wp:cNvGraphicFramePr>
+              <a:graphicFrameLocks xmlns:a="http://schemas.openxmlformats.org/drawingml/2006/main" noChangeAspect="1"/>
+            </wp:cNvGraphicFramePr>
+            <a:graphic xmlns:a="http://schemas.openxmlformats.org/drawingml/2006/main">
+              <a:graphicData uri="http://schemas.openxmlformats.org/drawingml/2006/picture">
+                <pic:pic xmlns:pic="http://schemas.openxmlformats.org/drawingml/2006/picture">
+                  <pic:nvPicPr>
+                    <pic:cNvPr id="1" name=""/>
+                    <pic:cNvPicPr/>
+                  </pic:nvPicPr>
+                  <pic:blipFill>
+                    <a:blip r:embed="rId11"/>
+                    <a:stretch>
+                      <a:fillRect/>
+                    </a:stretch>
+                  </pic:blipFill>
+                  <pic:spPr>
+                    <a:xfrm>
+                      <a:off x="0" y="0"/>
+                      <a:ext cx="6858000" cy="3855720"/>
+                    </a:xfrm>
+                    <a:prstGeom prst="rect">
+                      <a:avLst/>
+                    </a:prstGeom>
+                  </pic:spPr>
+                </pic:pic>
+              </a:graphicData>
+            </a:graphic>
+          </wp:inline>
+        </w:drawing>
+      </w:r>
+    </w:p>
+    <w:p/>
+    <w:p>
+      <w:r>
+        <w:lastRenderedPageBreak/>
+        <w:drawing>
+          <wp:inline distT="0" distB="0" distL="0" distR="0" wp14:anchorId="6F0149E5" wp14:editId="41AE4529">
+            <wp:extent cx="6858000" cy="3855720"/>
+            <wp:effectExtent l="0" t="0" r="0" b="0"/>
+            <wp:docPr id="2" name="Imagen 2"/>
+            <wp:cNvGraphicFramePr>
+              <a:graphicFrameLocks xmlns:a="http://schemas.openxmlformats.org/drawingml/2006/main" noChangeAspect="1"/>
+            </wp:cNvGraphicFramePr>
+            <a:graphic xmlns:a="http://schemas.openxmlformats.org/drawingml/2006/main">
+              <a:graphicData uri="http://schemas.openxmlformats.org/drawingml/2006/picture">
+                <pic:pic xmlns:pic="http://schemas.openxmlformats.org/drawingml/2006/picture">
+                  <pic:nvPicPr>
+                    <pic:cNvPr id="1" name=""/>
+                    <pic:cNvPicPr/>
+                  </pic:nvPicPr>
+                  <pic:blipFill>
+                    <a:blip r:embed="rId12"/>
+                    <a:stretch>
+                      <a:fillRect/>
+                    </a:stretch>
+                  </pic:blipFill>
+                  <pic:spPr>
+                    <a:xfrm>
+                      <a:off x="0" y="0"/>
+                      <a:ext cx="6858000" cy="3855720"/>
+                    </a:xfrm>
+                    <a:prstGeom prst="rect">
+                      <a:avLst/>
+                    </a:prstGeom>
+                  </pic:spPr>
+                </pic:pic>
+              </a:graphicData>
+            </a:graphic>
+          </wp:inline>
+        </w:drawing>
+      </w:r>
+    </w:p>
+    <w:p>
+      <w:r>
+        <w:lastRenderedPageBreak/>
+        <w:drawing>
+          <wp:inline distT="0" distB="0" distL="0" distR="0" wp14:anchorId="52CB1AE6" wp14:editId="143DFDAB">
+            <wp:extent cx="2791215" cy="5925377"/>
+            <wp:effectExtent l="0" t="0" r="9525" b="0"/>
+            <wp:docPr id="3" name="Imagen 3"/>
+            <wp:cNvGraphicFramePr>
+              <a:graphicFrameLocks xmlns:a="http://schemas.openxmlformats.org/drawingml/2006/main" noChangeAspect="1"/>
+            </wp:cNvGraphicFramePr>
+            <a:graphic xmlns:a="http://schemas.openxmlformats.org/drawingml/2006/main">
+              <a:graphicData uri="http://schemas.openxmlformats.org/drawingml/2006/picture">
+                <pic:pic xmlns:pic="http://schemas.openxmlformats.org/drawingml/2006/picture">
+                  <pic:nvPicPr>
+                    <pic:cNvPr id="1" name=""/>
+                    <pic:cNvPicPr/>
+                  </pic:nvPicPr>
+                  <pic:blipFill>
+                    <a:blip r:embed="rId13"/>
+                    <a:stretch>
+                      <a:fillRect/>
+                    </a:stretch>
+                  </pic:blipFill>
+                  <pic:spPr>
+                    <a:xfrm>
+                      <a:off x="0" y="0"/>
+                      <a:ext cx="2791215" cy="5925377"/>
+                    </a:xfrm>
+                    <a:prstGeom prst="rect">
+                      <a:avLst/>
+                    </a:prstGeom>
+                  </pic:spPr>
+                </pic:pic>
+              </a:graphicData>
+            </a:graphic>
+          </wp:inline>
+        </w:drawing>
+      </w:r>
+    </w:p>
+    <w:p>
+      <w:r>
+        <w:lastRenderedPageBreak/>
+        <w:drawing>
+          <wp:inline distT="0" distB="0" distL="0" distR="0" wp14:anchorId="1BF9846F" wp14:editId="6A4550C7">
+            <wp:extent cx="6858000" cy="3855720"/>
+            <wp:effectExtent l="0" t="0" r="0" b="0"/>
+            <wp:docPr id="7" name="Imagen 7"/>
+            <wp:cNvGraphicFramePr>
+              <a:graphicFrameLocks xmlns:a="http://schemas.openxmlformats.org/drawingml/2006/main" noChangeAspect="1"/>
+            </wp:cNvGraphicFramePr>
+            <a:graphic xmlns:a="http://schemas.openxmlformats.org/drawingml/2006/main">
+              <a:graphicData uri="http://schemas.openxmlformats.org/drawingml/2006/picture">
+                <pic:pic xmlns:pic="http://schemas.openxmlformats.org/drawingml/2006/picture">
+                  <pic:nvPicPr>
+                    <pic:cNvPr id="1" name=""/>
+                    <pic:cNvPicPr/>
+                  </pic:nvPicPr>
+                  <pic:blipFill>
+                    <a:blip r:embed="rId14"/>
+                    <a:stretch>
+                      <a:fillRect/>
+                    </a:stretch>
+                  </pic:blipFill>
+                  <pic:spPr>
+                    <a:xfrm>
+                      <a:off x="0" y="0"/>
+                      <a:ext cx="6858000" cy="3855720"/>
+                    </a:xfrm>
+                    <a:prstGeom prst="rect">
+                      <a:avLst/>
+                    </a:prstGeom>
+                  </pic:spPr>
+                </pic:pic>
+              </a:graphicData>
+            </a:graphic>
+          </wp:inline>
+        </w:drawing>
+      </w:r>
+    </w:p>
+    <w:p>
+      <w:r>
+        <w:drawing>
+          <wp:inline distT="0" distB="0" distL="0" distR="0" wp14:anchorId="706D57B8" wp14:editId="72BFB3BE">
+            <wp:extent cx="6858000" cy="2289175"/>
+            <wp:effectExtent l="0" t="0" r="0" b="0"/>
+            <wp:docPr id="8" name="Imagen 8"/>
+            <wp:cNvGraphicFramePr>
+              <a:graphicFrameLocks xmlns:a="http://schemas.openxmlformats.org/drawingml/2006/main" noChangeAspect="1"/>
+            </wp:cNvGraphicFramePr>
+            <a:graphic xmlns:a="http://schemas.openxmlformats.org/drawingml/2006/main">
+              <a:graphicData uri="http://schemas.openxmlformats.org/drawingml/2006/picture">
+                <pic:pic xmlns:pic="http://schemas.openxmlformats.org/drawingml/2006/picture">
+                  <pic:nvPicPr>
+                    <pic:cNvPr id="1" name=""/>
+                    <pic:cNvPicPr/>
+                  </pic:nvPicPr>
+                  <pic:blipFill>
+                    <a:blip r:embed="rId15"/>
+                    <a:stretch>
+                      <a:fillRect/>
+                    </a:stretch>
+                  </pic:blipFill>
+                  <pic:spPr>
+                    <a:xfrm>
+                      <a:off x="0" y="0"/>
+                      <a:ext cx="6858000" cy="2289175"/>
+                    </a:xfrm>
+                    <a:prstGeom prst="rect">
+                      <a:avLst/>
+                    </a:prstGeom>
+                  </pic:spPr>
+                </pic:pic>
+              </a:graphicData>
+            </a:graphic>
+          </wp:inline>
+        </w:drawing>
+      </w:r>
+    </w:p>
+    <w:p>
+      <w:r>
+        <w:lastRenderedPageBreak/>
+        <w:drawing>
+          <wp:inline distT="0" distB="0" distL="0" distR="0" wp14:anchorId="7E2F4B51" wp14:editId="7351DF7A">
+            <wp:extent cx="6858000" cy="3855720"/>
+            <wp:effectExtent l="0" t="0" r="0" b="0"/>
+            <wp:docPr id="9" name="Imagen 9"/>
+            <wp:cNvGraphicFramePr>
+              <a:graphicFrameLocks xmlns:a="http://schemas.openxmlformats.org/drawingml/2006/main" noChangeAspect="1"/>
+            </wp:cNvGraphicFramePr>
+            <a:graphic xmlns:a="http://schemas.openxmlformats.org/drawingml/2006/main">
+              <a:graphicData uri="http://schemas.openxmlformats.org/drawingml/2006/picture">
+                <pic:pic xmlns:pic="http://schemas.openxmlformats.org/drawingml/2006/picture">
+                  <pic:nvPicPr>
+                    <pic:cNvPr id="1" name=""/>
+                    <pic:cNvPicPr/>
+                  </pic:nvPicPr>
+                  <pic:blipFill>
+                    <a:blip r:embed="rId16"/>
+                    <a:stretch>
+                      <a:fillRect/>
+                    </a:stretch>
+                  </pic:blipFill>
+                  <pic:spPr>
+                    <a:xfrm>
+                      <a:off x="0" y="0"/>
+                      <a:ext cx="6858000" cy="3855720"/>
+                    </a:xfrm>
+                    <a:prstGeom prst="rect">
+                      <a:avLst/>
+                    </a:prstGeom>
+                  </pic:spPr>
+                </pic:pic>
+              </a:graphicData>
+            </a:graphic>
+          </wp:inline>
+        </w:drawing>
+      </w:r>
+    </w:p>
+    <w:p>
+      <w:r>
+        <w:drawing>
+          <wp:inline distT="0" distB="0" distL="0" distR="0" wp14:anchorId="169560C4" wp14:editId="5F69777B">
+            <wp:extent cx="6858000" cy="3855720"/>
+            <wp:effectExtent l="0" t="0" r="0" b="0"/>
+            <wp:docPr id="10" name="Imagen 10"/>
+            <wp:cNvGraphicFramePr>
+              <a:graphicFrameLocks xmlns:a="http://schemas.openxmlformats.org/drawingml/2006/main" noChangeAspect="1"/>
+            </wp:cNvGraphicFramePr>
+            <a:graphic xmlns:a="http://schemas.openxmlformats.org/drawingml/2006/main">
+              <a:graphicData uri="http://schemas.openxmlformats.org/drawingml/2006/picture">
+                <pic:pic xmlns:pic="http://schemas.openxmlformats.org/drawingml/2006/picture">
+                  <pic:nvPicPr>
+                    <pic:cNvPr id="1" name=""/>
+                    <pic:cNvPicPr/>
+                  </pic:nvPicPr>
+                  <pic:blipFill>
+                    <a:blip r:embed="rId17"/>
+                    <a:stretch>
+                      <a:fillRect/>
+                    </a:stretch>
+                  </pic:blipFill>
+                  <pic:spPr>
+                    <a:xfrm>
+                      <a:off x="0" y="0"/>
+                      <a:ext cx="6858000" cy="3855720"/>
+                    </a:xfrm>
+                    <a:prstGeom prst="rect">
+                      <a:avLst/>
+                    </a:prstGeom>
+                  </pic:spPr>
+                </pic:pic>
+              </a:graphicData>
+            </a:graphic>
+          </wp:inline>
+        </w:drawing>
+      </w:r>
+    </w:p>
+    <w:p>
+      <w:proofErr w:type="spellStart"/>
+      <w:r>
+        <w:t>Publish</w:t>
+      </w:r>
+      <w:proofErr w:type="spellEnd"/>
+      <w:r>
+        <w:t xml:space="preserve"> </w:t>
+      </w:r>
+      <w:proofErr w:type="spellStart"/>
+      <w:r>
+        <w:t>model</w:t>
+      </w:r>
+      <w:proofErr w:type="spellEnd"/>
+      <w:r>
+        <w:t xml:space="preserve"> </w:t>
+      </w:r>
+      <w:proofErr w:type="spellStart"/>
+      <w:r>
+        <w:t>name</w:t>
+      </w:r>
+      <w:proofErr w:type="spellEnd"/>
+      <w:r>
+        <w:t xml:space="preserve">: </w:t>
+      </w:r>
+      <w:r>
+        <w:t>Modelo de clasificación</w:t>
+      </w:r>
+    </w:p>
+    <w:p>
       <w:bookmarkStart w:id="0" w:name="_GoBack"/>
       <w:bookmarkEnd w:id="0"/>
     </w:p>

</xml_diff>

<commit_message>
UPDATE : inicio de reto de deteccion de rostros
</commit_message>
<xml_diff>
--- a/Docs/Plan de trabajo.docx
+++ b/Docs/Plan de trabajo.docx
@@ -9,8 +9,8 @@
         </w:rPr>
         <w:drawing>
           <wp:inline distT="0" distB="0" distL="0" distR="0" wp14:anchorId="1C8C8FFB" wp14:editId="56984C6B">
-            <wp:extent cx="3448531" cy="2705478"/>
-            <wp:effectExtent l="0" t="0" r="0" b="0"/>
+            <wp:extent cx="7023375" cy="5510053"/>
+            <wp:effectExtent l="0" t="0" r="6350" b="0"/>
             <wp:docPr id="4" name="Imagen 4"/>
             <wp:cNvGraphicFramePr>
               <a:graphicFrameLocks xmlns:a="http://schemas.openxmlformats.org/drawingml/2006/main" noChangeAspect="1"/>
@@ -31,7 +31,7 @@
                   <pic:spPr>
                     <a:xfrm>
                       <a:off x="0" y="0"/>
-                      <a:ext cx="3448531" cy="2705478"/>
+                      <a:ext cx="7049210" cy="5530321"/>
                     </a:xfrm>
                     <a:prstGeom prst="rect">
                       <a:avLst/>
@@ -453,6 +453,7 @@
           <w:szCs w:val="21"/>
           <w:lang w:eastAsia="es-CO"/>
         </w:rPr>
+        <w:lastRenderedPageBreak/>
         <w:t xml:space="preserve">Tomar los datos </w:t>
       </w:r>
       <w:proofErr w:type="spellStart"/>
@@ -795,7 +796,6 @@
           <w:szCs w:val="21"/>
           <w:lang w:eastAsia="es-CO"/>
         </w:rPr>
-        <w:lastRenderedPageBreak/>
         <w:t>5. Realiza la prueba. El sistema debe mostrar el texto del punto 3 traducido. </w:t>
       </w:r>
     </w:p>
@@ -906,6 +906,7 @@
         <w:rPr>
           <w:noProof/>
         </w:rPr>
+        <w:lastRenderedPageBreak/>
         <w:drawing>
           <wp:inline distT="0" distB="0" distL="0" distR="0">
             <wp:extent cx="4876800" cy="4876800"/>
@@ -958,7 +959,6 @@
     </w:p>
     <w:p>
       <w:r>
-        <w:lastRenderedPageBreak/>
         <w:t>PATOS - 500 / 100 - 3</w:t>
       </w:r>
     </w:p>
@@ -983,23 +983,44 @@
       </w:r>
     </w:p>
     <w:p>
-      <w:r>
+      <w:pPr>
+        <w:rPr>
+          <w:lang w:val="en-US"/>
+        </w:rPr>
+      </w:pPr>
+      <w:r>
+        <w:rPr>
+          <w:lang w:val="en-US"/>
+        </w:rPr>
         <w:t>PERSONAS - 103 / 100 - 3</w:t>
       </w:r>
     </w:p>
     <w:p>
-      <w:r>
-        <w:t xml:space="preserve">ROBOTS - 106 / 100 </w:t>
-      </w:r>
-      <w:r>
-        <w:t>–</w:t>
-      </w:r>
-      <w:r>
-        <w:t xml:space="preserve"> 3</w:t>
-      </w:r>
-    </w:p>
-    <w:p/>
-    <w:p>
+      <w:pPr>
+        <w:rPr>
+          <w:lang w:val="en-US"/>
+        </w:rPr>
+      </w:pPr>
+      <w:r>
+        <w:rPr>
+          <w:lang w:val="en-US"/>
+        </w:rPr>
+        <w:t>ROBOTS - 106 / 100 – 3</w:t>
+      </w:r>
+    </w:p>
+    <w:p>
+      <w:pPr>
+        <w:rPr>
+          <w:lang w:val="en-US"/>
+        </w:rPr>
+      </w:pPr>
+    </w:p>
+    <w:p>
+      <w:pPr>
+        <w:rPr>
+          <w:lang w:val="en-US"/>
+        </w:rPr>
+      </w:pPr>
       <w:hyperlink r:id="rId10" w:history="1">
         <w:r>
           <w:rPr>
@@ -1095,6 +1116,9 @@
     <w:p/>
     <w:p>
       <w:r>
+        <w:rPr>
+          <w:noProof/>
+        </w:rPr>
         <w:drawing>
           <wp:inline distT="0" distB="0" distL="0" distR="0" wp14:anchorId="451175E7" wp14:editId="1B6FE520">
             <wp:extent cx="6858000" cy="3855720"/>
@@ -1135,7 +1159,9 @@
     <w:p/>
     <w:p>
       <w:r>
-        <w:lastRenderedPageBreak/>
+        <w:rPr>
+          <w:noProof/>
+        </w:rPr>
         <w:drawing>
           <wp:inline distT="0" distB="0" distL="0" distR="0" wp14:anchorId="6F0149E5" wp14:editId="41AE4529">
             <wp:extent cx="6858000" cy="3855720"/>
@@ -1173,133 +1199,259 @@
         </w:drawing>
       </w:r>
     </w:p>
-    <w:p>
-      <w:r>
+    <w:p/>
+    <w:p>
+      <w:pPr>
+        <w:pStyle w:val="NormalWeb"/>
+      </w:pPr>
+      <w:r>
+        <w:t>PARTE 2   Reto AI -900</w:t>
+      </w:r>
+    </w:p>
+    <w:p>
+      <w:pPr>
+        <w:pStyle w:val="NormalWeb"/>
+        <w:spacing w:after="240" w:afterAutospacing="0"/>
+      </w:pPr>
+      <w:r>
+        <w:lastRenderedPageBreak/>
+        <w:t>Para el reto vamos a aplicar 3 escenarios vistos en el curso AI-900: Fundamentos de inteligencia artificial en Microsoft.</w:t>
+      </w:r>
+    </w:p>
+    <w:p>
+      <w:pPr>
+        <w:numPr>
+          <w:ilvl w:val="0"/>
+          <w:numId w:val="7"/>
+        </w:numPr>
+        <w:spacing w:before="100" w:beforeAutospacing="1" w:after="100" w:afterAutospacing="1" w:line="240" w:lineRule="auto"/>
+      </w:pPr>
+      <w:r>
+        <w:t xml:space="preserve">Reconocimiento de rostros: </w:t>
+      </w:r>
+      <w:hyperlink r:id="rId13" w:tgtFrame="_blank" w:tooltip="https://learn.microsoft.com/en-us/training/modules/detect-analyze-faces/3-create-face-solutions?ns-enrollment-type=learningpath&amp;ns-enrollment-id=learn.wwl.explore-computer-vision-microsoft-azure" w:history="1">
+        <w:r>
+          <w:rPr>
+            <w:rStyle w:val="Hipervnculo"/>
+          </w:rPr>
+          <w:t>https://learn.microsoft.com/en-us/training/modules/detect-analyze-faces/3-create-face-solutions?ns-enrollment-type=learningpath&amp;ns-enrollment-id=learn.wwl.explore-computer-vision-microsoft-azure</w:t>
+        </w:r>
+      </w:hyperlink>
+    </w:p>
+    <w:p>
+      <w:pPr>
+        <w:numPr>
+          <w:ilvl w:val="0"/>
+          <w:numId w:val="7"/>
+        </w:numPr>
+        <w:spacing w:before="100" w:beforeAutospacing="1" w:after="100" w:afterAutospacing="1" w:line="240" w:lineRule="auto"/>
+      </w:pPr>
+      <w:r>
+        <w:t xml:space="preserve">Detección de objetos: </w:t>
+      </w:r>
+      <w:hyperlink r:id="rId14" w:tgtFrame="_blank" w:tooltip="https://learn.microsoft.com/en-us/training/modules/detect-objects-images-custom-vision/3-create-object-detection-solution?ns-enrollment-type=learningpath&amp;ns-enrollment-id=learn.wwl.explore-computer-vision-microsoft-azure" w:history="1">
+        <w:r>
+          <w:rPr>
+            <w:rStyle w:val="Hipervnculo"/>
+          </w:rPr>
+          <w:t>https://learn.microsoft.com/en-us/training/modules/detect-objects-images-custom-vision/3-create-object-detection-solution?ns-enrollment-type=learningpath&amp;ns-enrollment-id=learn.wwl.explore-computer-vision-microsoft-azure</w:t>
+        </w:r>
+      </w:hyperlink>
+    </w:p>
+    <w:p>
+      <w:pPr>
+        <w:numPr>
+          <w:ilvl w:val="0"/>
+          <w:numId w:val="7"/>
+        </w:numPr>
+        <w:spacing w:before="100" w:beforeAutospacing="1" w:after="100" w:afterAutospacing="1" w:line="240" w:lineRule="auto"/>
+      </w:pPr>
+      <w:r>
+        <w:t xml:space="preserve">Texto a voz : </w:t>
+      </w:r>
+      <w:hyperlink r:id="rId15" w:tgtFrame="_blank" w:tooltip="https://learn.microsoft.com/en-us/training/modules/recognize-synthesize-speech/3-exercise-transcribe-speech-use-azure?ns-enrollment-type=learningpath&amp;ns-enrollment-id=learn.wwl.explore-natural-language-processing" w:history="1">
+        <w:r>
+          <w:rPr>
+            <w:rStyle w:val="Hipervnculo"/>
+          </w:rPr>
+          <w:t>https://learn.microsoft.com/en-us/training/modules/recognize-synthesize-speech/3-exercise-transcribe-speech-use-azure?ns-enrollment-type=learningpath&amp;ns-enrollment-id=learn.wwl.explore-natural-language-processing</w:t>
+        </w:r>
+      </w:hyperlink>
+    </w:p>
+    <w:p>
+      <w:pPr>
+        <w:pStyle w:val="NormalWeb"/>
+        <w:spacing w:after="240" w:afterAutospacing="0"/>
+      </w:pPr>
+      <w:r>
+        <w:t>La actividad constara de los siguientes pasos.</w:t>
+      </w:r>
+    </w:p>
+    <w:p>
+      <w:pPr>
+        <w:pStyle w:val="NormalWeb"/>
+        <w:spacing w:after="240" w:afterAutospacing="0"/>
+      </w:pPr>
+      <w:r>
+        <w:t xml:space="preserve">1. Conectar el servicio de </w:t>
+      </w:r>
+      <w:proofErr w:type="spellStart"/>
+      <w:r>
+        <w:t>computer</w:t>
+      </w:r>
+      <w:proofErr w:type="spellEnd"/>
+      <w:r>
+        <w:t xml:space="preserve"> </w:t>
+      </w:r>
+      <w:proofErr w:type="spellStart"/>
+      <w:r>
+        <w:t>vision</w:t>
+      </w:r>
+      <w:proofErr w:type="spellEnd"/>
+      <w:r>
+        <w:t xml:space="preserve"> a la aplicación de manera que permita llamar el </w:t>
+      </w:r>
+      <w:proofErr w:type="spellStart"/>
+      <w:r>
+        <w:t>endpoint</w:t>
+      </w:r>
+      <w:proofErr w:type="spellEnd"/>
+      <w:r>
+        <w:t xml:space="preserve"> específico de Reconocimiento de rostros. Anteriormente habíamos entrenado imágenes de personas así que vamos a utilizar dichas imágenes para evaluar el servicio de inteligencia artificial.</w:t>
+      </w:r>
+    </w:p>
+    <w:p>
+      <w:pPr>
+        <w:pStyle w:val="NormalWeb"/>
+        <w:spacing w:after="240" w:afterAutospacing="0"/>
+      </w:pPr>
+      <w:r>
+        <w:t> </w:t>
+      </w:r>
+    </w:p>
+    <w:p>
+      <w:pPr>
+        <w:pStyle w:val="NormalWeb"/>
+        <w:spacing w:after="240" w:afterAutospacing="0"/>
+      </w:pPr>
+      <w:r>
+        <w:t>3. Realiza la prueba enviando una imagen al servicio de clasificación desde tu aplicación. El sistema debe devolver el resultado correcto. Debemos subir 3 fotos diferentes en donde pueda evidenciarse el reconocimiento de los objetos. Asegurarse que las imágenes contengan otros elementos como edificios calles o animales para determinar si el algoritmo logra identificar el rostro correctamente.</w:t>
+      </w:r>
+    </w:p>
+    <w:p>
+      <w:pPr>
+        <w:pStyle w:val="NormalWeb"/>
+        <w:spacing w:after="240" w:afterAutospacing="0"/>
+      </w:pPr>
+      <w:r>
+        <w:t> </w:t>
+      </w:r>
+    </w:p>
+    <w:p>
+      <w:pPr>
+        <w:pStyle w:val="NormalWeb"/>
+        <w:spacing w:after="240" w:afterAutospacing="0"/>
+      </w:pPr>
+      <w:r>
+        <w:t xml:space="preserve">4. Conectar el servicio de </w:t>
+      </w:r>
+      <w:proofErr w:type="spellStart"/>
+      <w:r>
+        <w:t>computer</w:t>
+      </w:r>
+      <w:proofErr w:type="spellEnd"/>
+      <w:r>
+        <w:t xml:space="preserve"> </w:t>
+      </w:r>
+      <w:proofErr w:type="spellStart"/>
+      <w:r>
+        <w:t>vision</w:t>
+      </w:r>
+      <w:proofErr w:type="spellEnd"/>
+      <w:r>
+        <w:t xml:space="preserve"> a la aplicación de manera que permita llamar el </w:t>
+      </w:r>
+      <w:proofErr w:type="spellStart"/>
+      <w:r>
+        <w:t>endpoint</w:t>
+      </w:r>
+      <w:proofErr w:type="spellEnd"/>
+      <w:r>
+        <w:t xml:space="preserve"> específico de Detección de objetos. Anteriormente habíamos entrenado imágenes de perros, patos y personas así que vamos a utilizar dichas imágenes para evaluar el servicio de inteligencia artificial.</w:t>
+      </w:r>
+    </w:p>
+    <w:p>
+      <w:pPr>
+        <w:pStyle w:val="NormalWeb"/>
+        <w:spacing w:after="240" w:afterAutospacing="0"/>
+      </w:pPr>
+      <w:r>
+        <w:t> </w:t>
+      </w:r>
+    </w:p>
+    <w:p>
+      <w:pPr>
+        <w:pStyle w:val="NormalWeb"/>
+        <w:spacing w:after="240" w:afterAutospacing="0"/>
+      </w:pPr>
+      <w:r>
+        <w:t xml:space="preserve">5. Realiza la prueba. El sistema debe mostrar las 3 imágenes al tiempo identificando un perro un pato y una persona. Y 1 imagen la que se tengan los 3 elementos. Puede crearla utilizando inteligencia artificial o buscar en </w:t>
+      </w:r>
+      <w:proofErr w:type="spellStart"/>
+      <w:r>
+        <w:t>algun</w:t>
+      </w:r>
+      <w:proofErr w:type="spellEnd"/>
+      <w:r>
+        <w:t xml:space="preserve"> banco de imágenes públicas.</w:t>
+      </w:r>
+    </w:p>
+    <w:p>
+      <w:pPr>
+        <w:pStyle w:val="NormalWeb"/>
+        <w:spacing w:after="240" w:afterAutospacing="0"/>
+      </w:pPr>
+      <w:r>
+        <w:t> </w:t>
+      </w:r>
+    </w:p>
+    <w:p>
+      <w:pPr>
+        <w:pStyle w:val="NormalWeb"/>
+        <w:spacing w:after="240" w:afterAutospacing="0"/>
+      </w:pPr>
+      <w:r>
+        <w:t xml:space="preserve">6. Conectar el servicio de </w:t>
+      </w:r>
+      <w:proofErr w:type="spellStart"/>
+      <w:r>
+        <w:t>speech</w:t>
+      </w:r>
+      <w:proofErr w:type="spellEnd"/>
+      <w:r>
+        <w:t xml:space="preserve"> a la aplicación de manera que permita llamar el </w:t>
+      </w:r>
+      <w:proofErr w:type="spellStart"/>
+      <w:r>
+        <w:t>endpoint</w:t>
+      </w:r>
+      <w:proofErr w:type="spellEnd"/>
+      <w:r>
+        <w:t xml:space="preserve"> para convertir el resultado de la traducción de texto ejecutada en la parte 1 del reto. En este caso el sistema debe permitir que la aplicación creada logre reproducir sonido y que éste pueda decir si es un perro, un pato, una persona en las imágenes encontradas y en el idioma que seleccionemos. </w:t>
+      </w:r>
+    </w:p>
+    <w:p/>
+    <w:p>
+      <w:r>
+        <w:rPr>
+          <w:noProof/>
+        </w:rPr>
         <w:lastRenderedPageBreak/>
         <w:drawing>
           <wp:inline distT="0" distB="0" distL="0" distR="0" wp14:anchorId="52CB1AE6" wp14:editId="143DFDAB">
             <wp:extent cx="2791215" cy="5925377"/>
             <wp:effectExtent l="0" t="0" r="9525" b="0"/>
             <wp:docPr id="3" name="Imagen 3"/>
-            <wp:cNvGraphicFramePr>
-              <a:graphicFrameLocks xmlns:a="http://schemas.openxmlformats.org/drawingml/2006/main" noChangeAspect="1"/>
-            </wp:cNvGraphicFramePr>
-            <a:graphic xmlns:a="http://schemas.openxmlformats.org/drawingml/2006/main">
-              <a:graphicData uri="http://schemas.openxmlformats.org/drawingml/2006/picture">
-                <pic:pic xmlns:pic="http://schemas.openxmlformats.org/drawingml/2006/picture">
-                  <pic:nvPicPr>
-                    <pic:cNvPr id="1" name=""/>
-                    <pic:cNvPicPr/>
-                  </pic:nvPicPr>
-                  <pic:blipFill>
-                    <a:blip r:embed="rId13"/>
-                    <a:stretch>
-                      <a:fillRect/>
-                    </a:stretch>
-                  </pic:blipFill>
-                  <pic:spPr>
-                    <a:xfrm>
-                      <a:off x="0" y="0"/>
-                      <a:ext cx="2791215" cy="5925377"/>
-                    </a:xfrm>
-                    <a:prstGeom prst="rect">
-                      <a:avLst/>
-                    </a:prstGeom>
-                  </pic:spPr>
-                </pic:pic>
-              </a:graphicData>
-            </a:graphic>
-          </wp:inline>
-        </w:drawing>
-      </w:r>
-    </w:p>
-    <w:p>
-      <w:r>
-        <w:lastRenderedPageBreak/>
-        <w:drawing>
-          <wp:inline distT="0" distB="0" distL="0" distR="0" wp14:anchorId="1BF9846F" wp14:editId="6A4550C7">
-            <wp:extent cx="6858000" cy="3855720"/>
-            <wp:effectExtent l="0" t="0" r="0" b="0"/>
-            <wp:docPr id="7" name="Imagen 7"/>
-            <wp:cNvGraphicFramePr>
-              <a:graphicFrameLocks xmlns:a="http://schemas.openxmlformats.org/drawingml/2006/main" noChangeAspect="1"/>
-            </wp:cNvGraphicFramePr>
-            <a:graphic xmlns:a="http://schemas.openxmlformats.org/drawingml/2006/main">
-              <a:graphicData uri="http://schemas.openxmlformats.org/drawingml/2006/picture">
-                <pic:pic xmlns:pic="http://schemas.openxmlformats.org/drawingml/2006/picture">
-                  <pic:nvPicPr>
-                    <pic:cNvPr id="1" name=""/>
-                    <pic:cNvPicPr/>
-                  </pic:nvPicPr>
-                  <pic:blipFill>
-                    <a:blip r:embed="rId14"/>
-                    <a:stretch>
-                      <a:fillRect/>
-                    </a:stretch>
-                  </pic:blipFill>
-                  <pic:spPr>
-                    <a:xfrm>
-                      <a:off x="0" y="0"/>
-                      <a:ext cx="6858000" cy="3855720"/>
-                    </a:xfrm>
-                    <a:prstGeom prst="rect">
-                      <a:avLst/>
-                    </a:prstGeom>
-                  </pic:spPr>
-                </pic:pic>
-              </a:graphicData>
-            </a:graphic>
-          </wp:inline>
-        </w:drawing>
-      </w:r>
-    </w:p>
-    <w:p>
-      <w:r>
-        <w:drawing>
-          <wp:inline distT="0" distB="0" distL="0" distR="0" wp14:anchorId="706D57B8" wp14:editId="72BFB3BE">
-            <wp:extent cx="6858000" cy="2289175"/>
-            <wp:effectExtent l="0" t="0" r="0" b="0"/>
-            <wp:docPr id="8" name="Imagen 8"/>
-            <wp:cNvGraphicFramePr>
-              <a:graphicFrameLocks xmlns:a="http://schemas.openxmlformats.org/drawingml/2006/main" noChangeAspect="1"/>
-            </wp:cNvGraphicFramePr>
-            <a:graphic xmlns:a="http://schemas.openxmlformats.org/drawingml/2006/main">
-              <a:graphicData uri="http://schemas.openxmlformats.org/drawingml/2006/picture">
-                <pic:pic xmlns:pic="http://schemas.openxmlformats.org/drawingml/2006/picture">
-                  <pic:nvPicPr>
-                    <pic:cNvPr id="1" name=""/>
-                    <pic:cNvPicPr/>
-                  </pic:nvPicPr>
-                  <pic:blipFill>
-                    <a:blip r:embed="rId15"/>
-                    <a:stretch>
-                      <a:fillRect/>
-                    </a:stretch>
-                  </pic:blipFill>
-                  <pic:spPr>
-                    <a:xfrm>
-                      <a:off x="0" y="0"/>
-                      <a:ext cx="6858000" cy="2289175"/>
-                    </a:xfrm>
-                    <a:prstGeom prst="rect">
-                      <a:avLst/>
-                    </a:prstGeom>
-                  </pic:spPr>
-                </pic:pic>
-              </a:graphicData>
-            </a:graphic>
-          </wp:inline>
-        </w:drawing>
-      </w:r>
-    </w:p>
-    <w:p>
-      <w:r>
-        <w:lastRenderedPageBreak/>
-        <w:drawing>
-          <wp:inline distT="0" distB="0" distL="0" distR="0" wp14:anchorId="7E2F4B51" wp14:editId="7351DF7A">
-            <wp:extent cx="6858000" cy="3855720"/>
-            <wp:effectExtent l="0" t="0" r="0" b="0"/>
-            <wp:docPr id="9" name="Imagen 9"/>
             <wp:cNvGraphicFramePr>
               <a:graphicFrameLocks xmlns:a="http://schemas.openxmlformats.org/drawingml/2006/main" noChangeAspect="1"/>
             </wp:cNvGraphicFramePr>
@@ -1319,7 +1471,7 @@
                   <pic:spPr>
                     <a:xfrm>
                       <a:off x="0" y="0"/>
-                      <a:ext cx="6858000" cy="3855720"/>
+                      <a:ext cx="2791215" cy="5925377"/>
                     </a:xfrm>
                     <a:prstGeom prst="rect">
                       <a:avLst/>
@@ -1334,11 +1486,15 @@
     </w:p>
     <w:p>
       <w:r>
+        <w:rPr>
+          <w:noProof/>
+        </w:rPr>
+        <w:lastRenderedPageBreak/>
         <w:drawing>
-          <wp:inline distT="0" distB="0" distL="0" distR="0" wp14:anchorId="169560C4" wp14:editId="5F69777B">
+          <wp:inline distT="0" distB="0" distL="0" distR="0" wp14:anchorId="1BF9846F" wp14:editId="6A4550C7">
             <wp:extent cx="6858000" cy="3855720"/>
             <wp:effectExtent l="0" t="0" r="0" b="0"/>
-            <wp:docPr id="10" name="Imagen 10"/>
+            <wp:docPr id="7" name="Imagen 7"/>
             <wp:cNvGraphicFramePr>
               <a:graphicFrameLocks xmlns:a="http://schemas.openxmlformats.org/drawingml/2006/main" noChangeAspect="1"/>
             </wp:cNvGraphicFramePr>
@@ -1372,6 +1528,175 @@
       </w:r>
     </w:p>
     <w:p>
+      <w:r>
+        <w:rPr>
+          <w:noProof/>
+        </w:rPr>
+        <w:drawing>
+          <wp:inline distT="0" distB="0" distL="0" distR="0" wp14:anchorId="706D57B8" wp14:editId="72BFB3BE">
+            <wp:extent cx="6858000" cy="2289175"/>
+            <wp:effectExtent l="0" t="0" r="0" b="0"/>
+            <wp:docPr id="8" name="Imagen 8"/>
+            <wp:cNvGraphicFramePr>
+              <a:graphicFrameLocks xmlns:a="http://schemas.openxmlformats.org/drawingml/2006/main" noChangeAspect="1"/>
+            </wp:cNvGraphicFramePr>
+            <a:graphic xmlns:a="http://schemas.openxmlformats.org/drawingml/2006/main">
+              <a:graphicData uri="http://schemas.openxmlformats.org/drawingml/2006/picture">
+                <pic:pic xmlns:pic="http://schemas.openxmlformats.org/drawingml/2006/picture">
+                  <pic:nvPicPr>
+                    <pic:cNvPr id="1" name=""/>
+                    <pic:cNvPicPr/>
+                  </pic:nvPicPr>
+                  <pic:blipFill>
+                    <a:blip r:embed="rId18"/>
+                    <a:stretch>
+                      <a:fillRect/>
+                    </a:stretch>
+                  </pic:blipFill>
+                  <pic:spPr>
+                    <a:xfrm>
+                      <a:off x="0" y="0"/>
+                      <a:ext cx="6858000" cy="2289175"/>
+                    </a:xfrm>
+                    <a:prstGeom prst="rect">
+                      <a:avLst/>
+                    </a:prstGeom>
+                  </pic:spPr>
+                </pic:pic>
+              </a:graphicData>
+            </a:graphic>
+          </wp:inline>
+        </w:drawing>
+      </w:r>
+    </w:p>
+    <w:p/>
+    <w:p>
+      <w:r>
+        <w:lastRenderedPageBreak/>
+        <w:drawing>
+          <wp:inline distT="0" distB="0" distL="0" distR="0" wp14:anchorId="0EEFEBD3" wp14:editId="0E345C40">
+            <wp:extent cx="6858000" cy="3855720"/>
+            <wp:effectExtent l="0" t="0" r="0" b="0"/>
+            <wp:docPr id="12" name="Imagen 12"/>
+            <wp:cNvGraphicFramePr>
+              <a:graphicFrameLocks xmlns:a="http://schemas.openxmlformats.org/drawingml/2006/main" noChangeAspect="1"/>
+            </wp:cNvGraphicFramePr>
+            <a:graphic xmlns:a="http://schemas.openxmlformats.org/drawingml/2006/main">
+              <a:graphicData uri="http://schemas.openxmlformats.org/drawingml/2006/picture">
+                <pic:pic xmlns:pic="http://schemas.openxmlformats.org/drawingml/2006/picture">
+                  <pic:nvPicPr>
+                    <pic:cNvPr id="1" name=""/>
+                    <pic:cNvPicPr/>
+                  </pic:nvPicPr>
+                  <pic:blipFill>
+                    <a:blip r:embed="rId19"/>
+                    <a:stretch>
+                      <a:fillRect/>
+                    </a:stretch>
+                  </pic:blipFill>
+                  <pic:spPr>
+                    <a:xfrm>
+                      <a:off x="0" y="0"/>
+                      <a:ext cx="6858000" cy="3855720"/>
+                    </a:xfrm>
+                    <a:prstGeom prst="rect">
+                      <a:avLst/>
+                    </a:prstGeom>
+                  </pic:spPr>
+                </pic:pic>
+              </a:graphicData>
+            </a:graphic>
+          </wp:inline>
+        </w:drawing>
+      </w:r>
+    </w:p>
+    <w:p/>
+    <w:p>
+      <w:r>
+        <w:rPr>
+          <w:noProof/>
+        </w:rPr>
+        <w:drawing>
+          <wp:inline distT="0" distB="0" distL="0" distR="0" wp14:anchorId="7E2F4B51" wp14:editId="7351DF7A">
+            <wp:extent cx="6858000" cy="3855720"/>
+            <wp:effectExtent l="0" t="0" r="0" b="0"/>
+            <wp:docPr id="9" name="Imagen 9"/>
+            <wp:cNvGraphicFramePr>
+              <a:graphicFrameLocks xmlns:a="http://schemas.openxmlformats.org/drawingml/2006/main" noChangeAspect="1"/>
+            </wp:cNvGraphicFramePr>
+            <a:graphic xmlns:a="http://schemas.openxmlformats.org/drawingml/2006/main">
+              <a:graphicData uri="http://schemas.openxmlformats.org/drawingml/2006/picture">
+                <pic:pic xmlns:pic="http://schemas.openxmlformats.org/drawingml/2006/picture">
+                  <pic:nvPicPr>
+                    <pic:cNvPr id="1" name=""/>
+                    <pic:cNvPicPr/>
+                  </pic:nvPicPr>
+                  <pic:blipFill>
+                    <a:blip r:embed="rId20"/>
+                    <a:stretch>
+                      <a:fillRect/>
+                    </a:stretch>
+                  </pic:blipFill>
+                  <pic:spPr>
+                    <a:xfrm>
+                      <a:off x="0" y="0"/>
+                      <a:ext cx="6858000" cy="3855720"/>
+                    </a:xfrm>
+                    <a:prstGeom prst="rect">
+                      <a:avLst/>
+                    </a:prstGeom>
+                  </pic:spPr>
+                </pic:pic>
+              </a:graphicData>
+            </a:graphic>
+          </wp:inline>
+        </w:drawing>
+      </w:r>
+    </w:p>
+    <w:p>
+      <w:r>
+        <w:rPr>
+          <w:noProof/>
+        </w:rPr>
+        <w:lastRenderedPageBreak/>
+        <w:drawing>
+          <wp:inline distT="0" distB="0" distL="0" distR="0" wp14:anchorId="169560C4" wp14:editId="5F69777B">
+            <wp:extent cx="6858000" cy="3855720"/>
+            <wp:effectExtent l="0" t="0" r="0" b="0"/>
+            <wp:docPr id="10" name="Imagen 10"/>
+            <wp:cNvGraphicFramePr>
+              <a:graphicFrameLocks xmlns:a="http://schemas.openxmlformats.org/drawingml/2006/main" noChangeAspect="1"/>
+            </wp:cNvGraphicFramePr>
+            <a:graphic xmlns:a="http://schemas.openxmlformats.org/drawingml/2006/main">
+              <a:graphicData uri="http://schemas.openxmlformats.org/drawingml/2006/picture">
+                <pic:pic xmlns:pic="http://schemas.openxmlformats.org/drawingml/2006/picture">
+                  <pic:nvPicPr>
+                    <pic:cNvPr id="1" name=""/>
+                    <pic:cNvPicPr/>
+                  </pic:nvPicPr>
+                  <pic:blipFill>
+                    <a:blip r:embed="rId21"/>
+                    <a:stretch>
+                      <a:fillRect/>
+                    </a:stretch>
+                  </pic:blipFill>
+                  <pic:spPr>
+                    <a:xfrm>
+                      <a:off x="0" y="0"/>
+                      <a:ext cx="6858000" cy="3855720"/>
+                    </a:xfrm>
+                    <a:prstGeom prst="rect">
+                      <a:avLst/>
+                    </a:prstGeom>
+                  </pic:spPr>
+                </pic:pic>
+              </a:graphicData>
+            </a:graphic>
+          </wp:inline>
+        </w:drawing>
+      </w:r>
+    </w:p>
+    <w:p>
       <w:proofErr w:type="spellStart"/>
       <w:r>
         <w:t>Publish</w:t>
@@ -1398,6 +1723,86 @@
       </w:r>
       <w:r>
         <w:t>Modelo de clasificación</w:t>
+      </w:r>
+    </w:p>
+    <w:p>
+      <w:r>
+        <w:drawing>
+          <wp:inline distT="0" distB="0" distL="0" distR="0" wp14:anchorId="7A595390" wp14:editId="06EDC5CB">
+            <wp:extent cx="1428949" cy="1448002"/>
+            <wp:effectExtent l="0" t="0" r="0" b="0"/>
+            <wp:docPr id="11" name="Imagen 11"/>
+            <wp:cNvGraphicFramePr>
+              <a:graphicFrameLocks xmlns:a="http://schemas.openxmlformats.org/drawingml/2006/main" noChangeAspect="1"/>
+            </wp:cNvGraphicFramePr>
+            <a:graphic xmlns:a="http://schemas.openxmlformats.org/drawingml/2006/main">
+              <a:graphicData uri="http://schemas.openxmlformats.org/drawingml/2006/picture">
+                <pic:pic xmlns:pic="http://schemas.openxmlformats.org/drawingml/2006/picture">
+                  <pic:nvPicPr>
+                    <pic:cNvPr id="1" name=""/>
+                    <pic:cNvPicPr/>
+                  </pic:nvPicPr>
+                  <pic:blipFill>
+                    <a:blip r:embed="rId22"/>
+                    <a:stretch>
+                      <a:fillRect/>
+                    </a:stretch>
+                  </pic:blipFill>
+                  <pic:spPr>
+                    <a:xfrm>
+                      <a:off x="0" y="0"/>
+                      <a:ext cx="1428949" cy="1448002"/>
+                    </a:xfrm>
+                    <a:prstGeom prst="rect">
+                      <a:avLst/>
+                    </a:prstGeom>
+                  </pic:spPr>
+                </pic:pic>
+              </a:graphicData>
+            </a:graphic>
+          </wp:inline>
+        </w:drawing>
+      </w:r>
+    </w:p>
+    <w:p/>
+    <w:p>
+      <w:r>
+        <w:lastRenderedPageBreak/>
+        <w:drawing>
+          <wp:inline distT="0" distB="0" distL="0" distR="0" wp14:anchorId="1DC53A51" wp14:editId="3637CFF2">
+            <wp:extent cx="6858000" cy="3855720"/>
+            <wp:effectExtent l="0" t="0" r="0" b="0"/>
+            <wp:docPr id="13" name="Imagen 13"/>
+            <wp:cNvGraphicFramePr>
+              <a:graphicFrameLocks xmlns:a="http://schemas.openxmlformats.org/drawingml/2006/main" noChangeAspect="1"/>
+            </wp:cNvGraphicFramePr>
+            <a:graphic xmlns:a="http://schemas.openxmlformats.org/drawingml/2006/main">
+              <a:graphicData uri="http://schemas.openxmlformats.org/drawingml/2006/picture">
+                <pic:pic xmlns:pic="http://schemas.openxmlformats.org/drawingml/2006/picture">
+                  <pic:nvPicPr>
+                    <pic:cNvPr id="1" name=""/>
+                    <pic:cNvPicPr/>
+                  </pic:nvPicPr>
+                  <pic:blipFill>
+                    <a:blip r:embed="rId23"/>
+                    <a:stretch>
+                      <a:fillRect/>
+                    </a:stretch>
+                  </pic:blipFill>
+                  <pic:spPr>
+                    <a:xfrm>
+                      <a:off x="0" y="0"/>
+                      <a:ext cx="6858000" cy="3855720"/>
+                    </a:xfrm>
+                    <a:prstGeom prst="rect">
+                      <a:avLst/>
+                    </a:prstGeom>
+                  </pic:spPr>
+                </pic:pic>
+              </a:graphicData>
+            </a:graphic>
+          </wp:inline>
+        </w:drawing>
       </w:r>
     </w:p>
     <w:p>
@@ -2162,6 +2567,155 @@
     </w:lvl>
   </w:abstractNum>
   <w:abstractNum w:abstractNumId="5" w15:restartNumberingAfterBreak="0">
+    <w:nsid w:val="76CD60A8"/>
+    <w:multiLevelType w:val="multilevel"/>
+    <w:tmpl w:val="AA9CACAC"/>
+    <w:lvl w:ilvl="0">
+      <w:start w:val="1"/>
+      <w:numFmt w:val="bullet"/>
+      <w:lvlText w:val=""/>
+      <w:lvlJc w:val="left"/>
+      <w:pPr>
+        <w:tabs>
+          <w:tab w:val="num" w:pos="720"/>
+        </w:tabs>
+        <w:ind w:left="720" w:hanging="360"/>
+      </w:pPr>
+      <w:rPr>
+        <w:rFonts w:ascii="Symbol" w:hAnsi="Symbol" w:hint="default"/>
+        <w:sz w:val="20"/>
+      </w:rPr>
+    </w:lvl>
+    <w:lvl w:ilvl="1" w:tentative="1">
+      <w:start w:val="1"/>
+      <w:numFmt w:val="bullet"/>
+      <w:lvlText w:val="o"/>
+      <w:lvlJc w:val="left"/>
+      <w:pPr>
+        <w:tabs>
+          <w:tab w:val="num" w:pos="1440"/>
+        </w:tabs>
+        <w:ind w:left="1440" w:hanging="360"/>
+      </w:pPr>
+      <w:rPr>
+        <w:rFonts w:ascii="Courier New" w:hAnsi="Courier New" w:hint="default"/>
+        <w:sz w:val="20"/>
+      </w:rPr>
+    </w:lvl>
+    <w:lvl w:ilvl="2" w:tentative="1">
+      <w:start w:val="1"/>
+      <w:numFmt w:val="bullet"/>
+      <w:lvlText w:val=""/>
+      <w:lvlJc w:val="left"/>
+      <w:pPr>
+        <w:tabs>
+          <w:tab w:val="num" w:pos="2160"/>
+        </w:tabs>
+        <w:ind w:left="2160" w:hanging="360"/>
+      </w:pPr>
+      <w:rPr>
+        <w:rFonts w:ascii="Wingdings" w:hAnsi="Wingdings" w:hint="default"/>
+        <w:sz w:val="20"/>
+      </w:rPr>
+    </w:lvl>
+    <w:lvl w:ilvl="3" w:tentative="1">
+      <w:start w:val="1"/>
+      <w:numFmt w:val="bullet"/>
+      <w:lvlText w:val=""/>
+      <w:lvlJc w:val="left"/>
+      <w:pPr>
+        <w:tabs>
+          <w:tab w:val="num" w:pos="2880"/>
+        </w:tabs>
+        <w:ind w:left="2880" w:hanging="360"/>
+      </w:pPr>
+      <w:rPr>
+        <w:rFonts w:ascii="Wingdings" w:hAnsi="Wingdings" w:hint="default"/>
+        <w:sz w:val="20"/>
+      </w:rPr>
+    </w:lvl>
+    <w:lvl w:ilvl="4" w:tentative="1">
+      <w:start w:val="1"/>
+      <w:numFmt w:val="bullet"/>
+      <w:lvlText w:val=""/>
+      <w:lvlJc w:val="left"/>
+      <w:pPr>
+        <w:tabs>
+          <w:tab w:val="num" w:pos="3600"/>
+        </w:tabs>
+        <w:ind w:left="3600" w:hanging="360"/>
+      </w:pPr>
+      <w:rPr>
+        <w:rFonts w:ascii="Wingdings" w:hAnsi="Wingdings" w:hint="default"/>
+        <w:sz w:val="20"/>
+      </w:rPr>
+    </w:lvl>
+    <w:lvl w:ilvl="5" w:tentative="1">
+      <w:start w:val="1"/>
+      <w:numFmt w:val="bullet"/>
+      <w:lvlText w:val=""/>
+      <w:lvlJc w:val="left"/>
+      <w:pPr>
+        <w:tabs>
+          <w:tab w:val="num" w:pos="4320"/>
+        </w:tabs>
+        <w:ind w:left="4320" w:hanging="360"/>
+      </w:pPr>
+      <w:rPr>
+        <w:rFonts w:ascii="Wingdings" w:hAnsi="Wingdings" w:hint="default"/>
+        <w:sz w:val="20"/>
+      </w:rPr>
+    </w:lvl>
+    <w:lvl w:ilvl="6" w:tentative="1">
+      <w:start w:val="1"/>
+      <w:numFmt w:val="bullet"/>
+      <w:lvlText w:val=""/>
+      <w:lvlJc w:val="left"/>
+      <w:pPr>
+        <w:tabs>
+          <w:tab w:val="num" w:pos="5040"/>
+        </w:tabs>
+        <w:ind w:left="5040" w:hanging="360"/>
+      </w:pPr>
+      <w:rPr>
+        <w:rFonts w:ascii="Wingdings" w:hAnsi="Wingdings" w:hint="default"/>
+        <w:sz w:val="20"/>
+      </w:rPr>
+    </w:lvl>
+    <w:lvl w:ilvl="7" w:tentative="1">
+      <w:start w:val="1"/>
+      <w:numFmt w:val="bullet"/>
+      <w:lvlText w:val=""/>
+      <w:lvlJc w:val="left"/>
+      <w:pPr>
+        <w:tabs>
+          <w:tab w:val="num" w:pos="5760"/>
+        </w:tabs>
+        <w:ind w:left="5760" w:hanging="360"/>
+      </w:pPr>
+      <w:rPr>
+        <w:rFonts w:ascii="Wingdings" w:hAnsi="Wingdings" w:hint="default"/>
+        <w:sz w:val="20"/>
+      </w:rPr>
+    </w:lvl>
+    <w:lvl w:ilvl="8" w:tentative="1">
+      <w:start w:val="1"/>
+      <w:numFmt w:val="bullet"/>
+      <w:lvlText w:val=""/>
+      <w:lvlJc w:val="left"/>
+      <w:pPr>
+        <w:tabs>
+          <w:tab w:val="num" w:pos="6480"/>
+        </w:tabs>
+        <w:ind w:left="6480" w:hanging="360"/>
+      </w:pPr>
+      <w:rPr>
+        <w:rFonts w:ascii="Wingdings" w:hAnsi="Wingdings" w:hint="default"/>
+        <w:sz w:val="20"/>
+      </w:rPr>
+    </w:lvl>
+  </w:abstractNum>
+  <w:abstractNum w:abstractNumId="6" w15:restartNumberingAfterBreak="0">
     <w:nsid w:val="7DA448D8"/>
     <w:multiLevelType w:val="multilevel"/>
     <w:tmpl w:val="B10C8EA0"/>
@@ -2317,7 +2871,7 @@
     <w:abstractNumId w:val="3"/>
   </w:num>
   <w:num w:numId="3">
-    <w:abstractNumId w:val="5"/>
+    <w:abstractNumId w:val="6"/>
   </w:num>
   <w:num w:numId="4">
     <w:abstractNumId w:val="0"/>
@@ -2327,6 +2881,9 @@
   </w:num>
   <w:num w:numId="6">
     <w:abstractNumId w:val="2"/>
+  </w:num>
+  <w:num w:numId="7">
+    <w:abstractNumId w:val="5"/>
   </w:num>
 </w:numbering>
 </file>

</xml_diff>